<commit_message>
updated names for ec2 s3 and asg
</commit_message>
<xml_diff>
--- a/documentation/Documentatoin Overview.docx
+++ b/documentation/Documentatoin Overview.docx
@@ -1326,6 +1326,211 @@
       </w:r>
       <w:r>
         <w:t xml:space="preserve"> I updated the policy in Terraform</w:t>
+      </w:r>
+    </w:p>
+    <w:p>
+      <w:pPr>
+        <w:pStyle w:val="Heading1"/>
+      </w:pPr>
+      <w:r>
+        <w:lastRenderedPageBreak/>
+        <w:t>Screen Shots of functioning EC2 Servers</w:t>
+      </w:r>
+    </w:p>
+    <w:p>
+      <w:pPr>
+        <w:pStyle w:val="Heading3"/>
+      </w:pPr>
+      <w:r>
+        <w:t>Bastion Server (Public Subnet)</w:t>
+      </w:r>
+    </w:p>
+    <w:p>
+      <w:r>
+        <w:rPr>
+          <w:noProof/>
+        </w:rPr>
+        <w:drawing>
+          <wp:inline distT="0" distB="0" distL="0" distR="0" wp14:anchorId="4FD458D5" wp14:editId="5350D14E">
+            <wp:extent cx="5943600" cy="1970405"/>
+            <wp:effectExtent l="0" t="0" r="0" b="0"/>
+            <wp:docPr id="1" name="Picture 1" descr="Text&#10;&#10;Description automatically generated"/>
+            <wp:cNvGraphicFramePr>
+              <a:graphicFrameLocks xmlns:a="http://schemas.openxmlformats.org/drawingml/2006/main" noChangeAspect="1"/>
+            </wp:cNvGraphicFramePr>
+            <a:graphic xmlns:a="http://schemas.openxmlformats.org/drawingml/2006/main">
+              <a:graphicData uri="http://schemas.openxmlformats.org/drawingml/2006/picture">
+                <pic:pic xmlns:pic="http://schemas.openxmlformats.org/drawingml/2006/picture">
+                  <pic:nvPicPr>
+                    <pic:cNvPr id="1" name="Picture 1" descr="Text&#10;&#10;Description automatically generated"/>
+                    <pic:cNvPicPr/>
+                  </pic:nvPicPr>
+                  <pic:blipFill>
+                    <a:blip r:embed="rId20"/>
+                    <a:stretch>
+                      <a:fillRect/>
+                    </a:stretch>
+                  </pic:blipFill>
+                  <pic:spPr>
+                    <a:xfrm>
+                      <a:off x="0" y="0"/>
+                      <a:ext cx="5943600" cy="1970405"/>
+                    </a:xfrm>
+                    <a:prstGeom prst="rect">
+                      <a:avLst/>
+                    </a:prstGeom>
+                  </pic:spPr>
+                </pic:pic>
+              </a:graphicData>
+            </a:graphic>
+          </wp:inline>
+        </w:drawing>
+      </w:r>
+    </w:p>
+    <w:p>
+      <w:r>
+        <w:t>From SSH:</w:t>
+      </w:r>
+      <w:r>
+        <w:br/>
+      </w:r>
+      <w:r>
+        <w:rPr>
+          <w:noProof/>
+        </w:rPr>
+        <w:drawing>
+          <wp:inline distT="0" distB="0" distL="0" distR="0" wp14:anchorId="4416C3BE" wp14:editId="38602C7C">
+            <wp:extent cx="4581525" cy="1457325"/>
+            <wp:effectExtent l="0" t="0" r="9525" b="9525"/>
+            <wp:docPr id="6" name="Picture 6" descr="Text&#10;&#10;Description automatically generated"/>
+            <wp:cNvGraphicFramePr>
+              <a:graphicFrameLocks xmlns:a="http://schemas.openxmlformats.org/drawingml/2006/main" noChangeAspect="1"/>
+            </wp:cNvGraphicFramePr>
+            <a:graphic xmlns:a="http://schemas.openxmlformats.org/drawingml/2006/main">
+              <a:graphicData uri="http://schemas.openxmlformats.org/drawingml/2006/picture">
+                <pic:pic xmlns:pic="http://schemas.openxmlformats.org/drawingml/2006/picture">
+                  <pic:nvPicPr>
+                    <pic:cNvPr id="6" name="Picture 6" descr="Text&#10;&#10;Description automatically generated"/>
+                    <pic:cNvPicPr/>
+                  </pic:nvPicPr>
+                  <pic:blipFill>
+                    <a:blip r:embed="rId21"/>
+                    <a:stretch>
+                      <a:fillRect/>
+                    </a:stretch>
+                  </pic:blipFill>
+                  <pic:spPr>
+                    <a:xfrm>
+                      <a:off x="0" y="0"/>
+                      <a:ext cx="4581525" cy="1457325"/>
+                    </a:xfrm>
+                    <a:prstGeom prst="rect">
+                      <a:avLst/>
+                    </a:prstGeom>
+                  </pic:spPr>
+                </pic:pic>
+              </a:graphicData>
+            </a:graphic>
+          </wp:inline>
+        </w:drawing>
+      </w:r>
+    </w:p>
+    <w:p/>
+    <w:p>
+      <w:pPr>
+        <w:pStyle w:val="Heading3"/>
+      </w:pPr>
+      <w:r>
+        <w:t>Web Server (Private Subnet)</w:t>
+      </w:r>
+    </w:p>
+    <w:p>
+      <w:r>
+        <w:rPr>
+          <w:noProof/>
+        </w:rPr>
+        <w:drawing>
+          <wp:inline distT="0" distB="0" distL="0" distR="0" wp14:anchorId="43B575DD" wp14:editId="01DFAD86">
+            <wp:extent cx="5943600" cy="1728470"/>
+            <wp:effectExtent l="0" t="0" r="0" b="5080"/>
+            <wp:docPr id="2" name="Picture 2" descr="Text&#10;&#10;Description automatically generated with medium confidence"/>
+            <wp:cNvGraphicFramePr>
+              <a:graphicFrameLocks xmlns:a="http://schemas.openxmlformats.org/drawingml/2006/main" noChangeAspect="1"/>
+            </wp:cNvGraphicFramePr>
+            <a:graphic xmlns:a="http://schemas.openxmlformats.org/drawingml/2006/main">
+              <a:graphicData uri="http://schemas.openxmlformats.org/drawingml/2006/picture">
+                <pic:pic xmlns:pic="http://schemas.openxmlformats.org/drawingml/2006/picture">
+                  <pic:nvPicPr>
+                    <pic:cNvPr id="2" name="Picture 2" descr="Text&#10;&#10;Description automatically generated with medium confidence"/>
+                    <pic:cNvPicPr/>
+                  </pic:nvPicPr>
+                  <pic:blipFill>
+                    <a:blip r:embed="rId22"/>
+                    <a:stretch>
+                      <a:fillRect/>
+                    </a:stretch>
+                  </pic:blipFill>
+                  <pic:spPr>
+                    <a:xfrm>
+                      <a:off x="0" y="0"/>
+                      <a:ext cx="5943600" cy="1728470"/>
+                    </a:xfrm>
+                    <a:prstGeom prst="rect">
+                      <a:avLst/>
+                    </a:prstGeom>
+                  </pic:spPr>
+                </pic:pic>
+              </a:graphicData>
+            </a:graphic>
+          </wp:inline>
+        </w:drawing>
+      </w:r>
+    </w:p>
+    <w:p>
+      <w:r>
+        <w:t>Website:</w:t>
+      </w:r>
+    </w:p>
+    <w:p>
+      <w:r>
+        <w:rPr>
+          <w:noProof/>
+        </w:rPr>
+        <w:drawing>
+          <wp:inline distT="0" distB="0" distL="0" distR="0" wp14:anchorId="435B683C" wp14:editId="74FF5087">
+            <wp:extent cx="5943600" cy="1006475"/>
+            <wp:effectExtent l="0" t="0" r="0" b="3175"/>
+            <wp:docPr id="5" name="Picture 5" descr="Graphical user interface, text, website&#10;&#10;Description automatically generated"/>
+            <wp:cNvGraphicFramePr>
+              <a:graphicFrameLocks xmlns:a="http://schemas.openxmlformats.org/drawingml/2006/main" noChangeAspect="1"/>
+            </wp:cNvGraphicFramePr>
+            <a:graphic xmlns:a="http://schemas.openxmlformats.org/drawingml/2006/main">
+              <a:graphicData uri="http://schemas.openxmlformats.org/drawingml/2006/picture">
+                <pic:pic xmlns:pic="http://schemas.openxmlformats.org/drawingml/2006/picture">
+                  <pic:nvPicPr>
+                    <pic:cNvPr id="5" name="Picture 5" descr="Graphical user interface, text, website&#10;&#10;Description automatically generated"/>
+                    <pic:cNvPicPr/>
+                  </pic:nvPicPr>
+                  <pic:blipFill>
+                    <a:blip r:embed="rId23"/>
+                    <a:stretch>
+                      <a:fillRect/>
+                    </a:stretch>
+                  </pic:blipFill>
+                  <pic:spPr>
+                    <a:xfrm>
+                      <a:off x="0" y="0"/>
+                      <a:ext cx="5943600" cy="1006475"/>
+                    </a:xfrm>
+                    <a:prstGeom prst="rect">
+                      <a:avLst/>
+                    </a:prstGeom>
+                  </pic:spPr>
+                </pic:pic>
+              </a:graphicData>
+            </a:graphic>
+          </wp:inline>
+        </w:drawing>
       </w:r>
     </w:p>
     <w:sectPr>

</xml_diff>